<commit_message>
first part of avmo L4_0 finished. Implemented the case when one supplier needs to be added to the transport task
</commit_message>
<xml_diff>
--- a/network/отчёты/ответы 7 Алексеев.docx
+++ b/network/отчёты/ответы 7 Алексеев.docx
@@ -7,12 +7,6 @@
         <w:rPr>
           <w:b/>
         </w:rPr>
-        <w:t>+</w:t>
-      </w:r>
-      <w:r>
-        <w:rPr>
-          <w:b/>
-        </w:rPr>
         <w:t>1. Опишите как устроен сетев</w:t>
       </w:r>
       <w:r>
@@ -54,12 +48,6 @@
         <w:rPr>
           <w:b/>
         </w:rPr>
-        <w:t>+</w:t>
-      </w:r>
-      <w:r>
-        <w:rPr>
-          <w:b/>
-        </w:rPr>
         <w:t>2. Каким образом происходит</w:t>
       </w:r>
       <w:r>
@@ -80,12 +68,6 @@
         <w:rPr>
           <w:b/>
         </w:rPr>
-        <w:t>+</w:t>
-      </w:r>
-      <w:r>
-        <w:rPr>
-          <w:b/>
-        </w:rPr>
         <w:t xml:space="preserve">3. Напишите границы диапазона глобально регистрируемых адресов, локальные сетевые адреса и </w:t>
       </w:r>
       <w:r>
@@ -142,20 +124,7 @@
         <w:rPr>
           <w:b/>
         </w:rPr>
-        <w:t>-</w:t>
-      </w:r>
-      <w:r>
-        <w:rPr>
-          <w:b/>
-        </w:rPr>
-        <w:t xml:space="preserve">4. </w:t>
-      </w:r>
-      <w:bookmarkStart w:id="0" w:name="_GoBack"/>
-      <w:r>
-        <w:rPr>
-          <w:b/>
-        </w:rPr>
-        <w:t xml:space="preserve">Какого типа связи нет в IPv6, который имеется в </w:t>
+        <w:t xml:space="preserve">4. Какого типа связи нет в IPv6, который имеется в </w:t>
       </w:r>
       <w:r>
         <w:rPr>
@@ -166,9 +135,50 @@
       <w:r>
         <w:t xml:space="preserve"> </w:t>
       </w:r>
-      <w:bookmarkEnd w:id="0"/>
-      <w:r>
-        <w:t>Широковещательной?</w:t>
+      <w:r>
+        <w:t xml:space="preserve">Широковещательного. В </w:t>
+      </w:r>
+      <w:r>
+        <w:rPr>
+          <w:lang w:val="en-US"/>
+        </w:rPr>
+        <w:t>Ipv</w:t>
+      </w:r>
+      <w:r>
+        <w:t xml:space="preserve">6 </w:t>
+      </w:r>
+      <w:r>
+        <w:t>не существует широковещательных(</w:t>
+      </w:r>
+      <w:r>
+        <w:rPr>
+          <w:lang w:val="en-US"/>
+        </w:rPr>
+        <w:t>Broadcast</w:t>
+      </w:r>
+      <w:r>
+        <w:t xml:space="preserve">) </w:t>
+      </w:r>
+      <w:r>
+        <w:t>адресов, их функции переданы мультикастинг-адресам. В</w:t>
+      </w:r>
+      <w:r>
+        <w:t xml:space="preserve"> </w:t>
+      </w:r>
+      <w:r>
+        <w:rPr>
+          <w:lang w:val="en-US"/>
+        </w:rPr>
+        <w:t>Ipv</w:t>
+      </w:r>
+      <w:r>
+        <w:t>6</w:t>
+      </w:r>
+      <w:r>
+        <w:t xml:space="preserve"> </w:t>
+      </w:r>
+      <w:r>
+        <w:t>не используются маски подсетей.</w:t>
       </w:r>
     </w:p>
     <w:p>
@@ -176,12 +186,6 @@
         <w:rPr>
           <w:b/>
         </w:rPr>
-        <w:t>-</w:t>
-      </w:r>
-      <w:r>
-        <w:rPr>
-          <w:b/>
-        </w:rPr>
         <w:t>5. Что озна</w:t>
       </w:r>
       <w:r>
@@ -200,20 +204,31 @@
         <w:t>7</w:t>
       </w:r>
       <w:r>
-        <w:t xml:space="preserve"> – это индекс интерфейса в ОС.</w:t>
+        <w:t xml:space="preserve"> – это индекс интерфейса в ОС</w:t>
+      </w:r>
+      <w:r>
+        <w:t xml:space="preserve">(дополнение к адресу </w:t>
+      </w:r>
+      <w:r>
+        <w:rPr>
+          <w:b/>
+        </w:rPr>
+        <w:t>FE80:F:0::1</w:t>
+      </w:r>
+      <w:r>
+        <w:t>)</w:t>
+      </w:r>
+      <w:r>
+        <w:t>.</w:t>
+      </w:r>
+      <w:r>
+        <w:t xml:space="preserve"> Такая форма записи используется в случаях, когда один и тот же адрес задан нескольким интерфейсам сетевого узла.</w:t>
       </w:r>
     </w:p>
     <w:p>
       <w:r>
         <w:rPr>
           <w:b/>
-          <w:lang w:val="en-US"/>
-        </w:rPr>
-        <w:t>+</w:t>
-      </w:r>
-      <w:r>
-        <w:rPr>
-          <w:b/>
         </w:rPr>
         <w:t>6. Как происходит</w:t>
       </w:r>
@@ -605,35 +620,56 @@
         <w:rPr>
           <w:b/>
         </w:rPr>
+        <w:t>7. Чем отличается марш</w:t>
+      </w:r>
+      <w:r>
+        <w:rPr>
+          <w:b/>
+        </w:rPr>
+        <w:t>рутизация в протоколе версии 6?</w:t>
+      </w:r>
+      <w:r>
+        <w:t xml:space="preserve"> </w:t>
+      </w:r>
+      <w:r>
+        <w:t>Отличается тем, как обрабатываются заголовки пакетов.</w:t>
+      </w:r>
+      <w:r>
+        <w:t xml:space="preserve"> Заголовок пакета 6 версии более простой, поэтому маршрутизаторы могут </w:t>
+      </w:r>
+      <w:r>
+        <w:lastRenderedPageBreak/>
+        <w:t xml:space="preserve">быстрее обрабатывать такие пакеты, что повышает производительность. Также для повышения производительности перенесены функции фрагментации с маршрутизаторов на конечные узлы. Служебный трафик сильно сокращен благодаря агрегированию адресов 6 версии. Широко используется маршрутизация от источника – узел-источник задаёт полный маршрут прохождения пакета через сети. Такая техника освобождает маршрутизаторы от необходимости просмотра адресных таблиц при выборе следующего маршрутизатора. Отказ от обработки необязательных параметров заголовка. Использование в адресе в качестве номера узла его </w:t>
+      </w:r>
+      <w:r>
+        <w:rPr>
+          <w:lang w:val="en-US"/>
+        </w:rPr>
+        <w:t>MAC</w:t>
+      </w:r>
+      <w:r>
         <w:t>-</w:t>
       </w:r>
       <w:r>
-        <w:rPr>
-          <w:b/>
-        </w:rPr>
-        <w:t>7. Чем отличается марш</w:t>
-      </w:r>
-      <w:r>
-        <w:rPr>
-          <w:b/>
-        </w:rPr>
-        <w:t>рутизация в протоколе версии 6?</w:t>
-      </w:r>
-      <w:r>
-        <w:t xml:space="preserve"> </w:t>
-      </w:r>
+        <w:t xml:space="preserve">адреса избавляет маршрутизаторы от необходимости применять протокол </w:t>
+      </w:r>
+      <w:r>
+        <w:rPr>
+          <w:lang w:val="en-US"/>
+        </w:rPr>
+        <w:t>arp</w:t>
+      </w:r>
+      <w:r>
+        <w:t>.</w:t>
+      </w:r>
+      <w:bookmarkStart w:id="0" w:name="_GoBack"/>
+      <w:bookmarkEnd w:id="0"/>
     </w:p>
     <w:p>
       <w:r>
         <w:rPr>
           <w:b/>
         </w:rPr>
-        <w:t>+</w:t>
-      </w:r>
-      <w:r>
-        <w:rPr>
-          <w:b/>
-        </w:rPr>
         <w:t>8. Как происходит переход на новую версию протокола? Почему нельзя быстро на неё перейти?</w:t>
       </w:r>
       <w:r>
@@ -667,11 +703,7 @@
         <w:t>дорога</w:t>
       </w:r>
       <w:r>
-        <w:t xml:space="preserve"> и </w:t>
-      </w:r>
-      <w:r>
-        <w:lastRenderedPageBreak/>
-        <w:t>процесс этот постепенный, растянутый</w:t>
+        <w:t xml:space="preserve"> и процесс этот постепенный, растянутый</w:t>
       </w:r>
       <w:r>
         <w:t xml:space="preserve"> </w:t>

</xml_diff>